<commit_message>
Changed timestamps and continued development
</commit_message>
<xml_diff>
--- a/Biometric Data Types.docx
+++ b/Biometric Data Types.docx
@@ -6,9 +6,11 @@
       <w:pPr>
         <w:pStyle w:val="Title"/>
       </w:pPr>
+      <w:proofErr w:type="spellStart"/>
       <w:r>
         <w:t>MyBioData</w:t>
       </w:r>
+      <w:proofErr w:type="spellEnd"/>
     </w:p>
     <w:p>
       <w:pPr>
@@ -29,6 +31,17 @@
       <w:r>
         <w:t>Heart Rate</w:t>
       </w:r>
+      <w:r>
+        <w:t xml:space="preserve"> </w:t>
+      </w:r>
+      <w:r>
+        <w:rPr>
+          <w:rFonts w:ascii="MS Gothic" w:eastAsia="MS Gothic" w:hAnsi="MS Gothic" w:cs="MS Gothic" w:hint="eastAsia"/>
+          <w:color w:val="444444"/>
+          <w:shd w:val="clear" w:color="auto" w:fill="FFFFFF"/>
+        </w:rPr>
+        <w:t>✓</w:t>
+      </w:r>
     </w:p>
     <w:p>
       <w:pPr>
@@ -53,6 +66,17 @@
       <w:r>
         <w:t>Sugar</w:t>
       </w:r>
+      <w:r>
+        <w:t xml:space="preserve"> </w:t>
+      </w:r>
+      <w:r>
+        <w:rPr>
+          <w:rFonts w:ascii="MS Gothic" w:eastAsia="MS Gothic" w:hAnsi="MS Gothic" w:cs="MS Gothic" w:hint="eastAsia"/>
+          <w:color w:val="444444"/>
+          <w:shd w:val="clear" w:color="auto" w:fill="FFFFFF"/>
+        </w:rPr>
+        <w:t>✓</w:t>
+      </w:r>
     </w:p>
     <w:p>
       <w:pPr>
@@ -65,6 +89,17 @@
       <w:r>
         <w:t>Insulin</w:t>
       </w:r>
+      <w:r>
+        <w:t xml:space="preserve"> </w:t>
+      </w:r>
+      <w:r>
+        <w:rPr>
+          <w:rFonts w:ascii="MS Gothic" w:eastAsia="MS Gothic" w:hAnsi="MS Gothic" w:cs="MS Gothic" w:hint="eastAsia"/>
+          <w:color w:val="444444"/>
+          <w:shd w:val="clear" w:color="auto" w:fill="FFFFFF"/>
+        </w:rPr>
+        <w:t>✓</w:t>
+      </w:r>
     </w:p>
     <w:p>
       <w:pPr>
@@ -89,6 +124,17 @@
       <w:r>
         <w:t>Diastolic</w:t>
       </w:r>
+      <w:r>
+        <w:t xml:space="preserve"> </w:t>
+      </w:r>
+      <w:r>
+        <w:rPr>
+          <w:rFonts w:ascii="MS Gothic" w:eastAsia="MS Gothic" w:hAnsi="MS Gothic" w:cs="MS Gothic" w:hint="eastAsia"/>
+          <w:color w:val="444444"/>
+          <w:shd w:val="clear" w:color="auto" w:fill="FFFFFF"/>
+        </w:rPr>
+        <w:t>✓</w:t>
+      </w:r>
     </w:p>
     <w:p>
       <w:pPr>
@@ -101,6 +147,17 @@
       <w:r>
         <w:t>Systolic</w:t>
       </w:r>
+      <w:r>
+        <w:t xml:space="preserve"> </w:t>
+      </w:r>
+      <w:r>
+        <w:rPr>
+          <w:rFonts w:ascii="MS Gothic" w:eastAsia="MS Gothic" w:hAnsi="MS Gothic" w:cs="MS Gothic" w:hint="eastAsia"/>
+          <w:color w:val="444444"/>
+          <w:shd w:val="clear" w:color="auto" w:fill="FFFFFF"/>
+        </w:rPr>
+        <w:t>✓</w:t>
+      </w:r>
     </w:p>
     <w:p>
       <w:pPr>
@@ -113,6 +170,17 @@
       <w:r>
         <w:t>Type</w:t>
       </w:r>
+      <w:r>
+        <w:t xml:space="preserve"> </w:t>
+      </w:r>
+      <w:r>
+        <w:rPr>
+          <w:rFonts w:ascii="MS Gothic" w:eastAsia="MS Gothic" w:hAnsi="MS Gothic" w:cs="MS Gothic" w:hint="eastAsia"/>
+          <w:color w:val="444444"/>
+          <w:shd w:val="clear" w:color="auto" w:fill="FFFFFF"/>
+        </w:rPr>
+        <w:t>✓</w:t>
+      </w:r>
     </w:p>
     <w:p>
       <w:pPr>
@@ -125,6 +193,17 @@
       <w:r>
         <w:t>D.O.B</w:t>
       </w:r>
+      <w:r>
+        <w:t xml:space="preserve"> </w:t>
+      </w:r>
+      <w:r>
+        <w:rPr>
+          <w:rFonts w:ascii="MS Gothic" w:eastAsia="MS Gothic" w:hAnsi="MS Gothic" w:cs="MS Gothic" w:hint="eastAsia"/>
+          <w:color w:val="444444"/>
+          <w:shd w:val="clear" w:color="auto" w:fill="FFFFFF"/>
+        </w:rPr>
+        <w:t>✓</w:t>
+      </w:r>
     </w:p>
     <w:p>
       <w:pPr>
@@ -137,6 +216,17 @@
       <w:r>
         <w:t>Height</w:t>
       </w:r>
+      <w:r>
+        <w:t xml:space="preserve"> </w:t>
+      </w:r>
+      <w:r>
+        <w:rPr>
+          <w:rFonts w:ascii="MS Gothic" w:eastAsia="MS Gothic" w:hAnsi="MS Gothic" w:cs="MS Gothic" w:hint="eastAsia"/>
+          <w:color w:val="444444"/>
+          <w:shd w:val="clear" w:color="auto" w:fill="FFFFFF"/>
+        </w:rPr>
+        <w:t>✓</w:t>
+      </w:r>
     </w:p>
     <w:p>
       <w:pPr>
@@ -149,6 +239,17 @@
       <w:r>
         <w:t>Weight</w:t>
       </w:r>
+      <w:r>
+        <w:t xml:space="preserve"> </w:t>
+      </w:r>
+      <w:r>
+        <w:rPr>
+          <w:rFonts w:ascii="MS Gothic" w:eastAsia="MS Gothic" w:hAnsi="MS Gothic" w:cs="MS Gothic" w:hint="eastAsia"/>
+          <w:color w:val="444444"/>
+          <w:shd w:val="clear" w:color="auto" w:fill="FFFFFF"/>
+        </w:rPr>
+        <w:t>✓</w:t>
+      </w:r>
     </w:p>
     <w:p>
       <w:pPr>
@@ -209,233 +310,305 @@
       <w:r>
         <w:t>Sleep</w:t>
       </w:r>
-    </w:p>
-    <w:p>
-      <w:pPr>
-        <w:pStyle w:val="ListParagraph"/>
-        <w:numPr>
-          <w:ilvl w:val="1"/>
-          <w:numId w:val="4"/>
-        </w:numPr>
-      </w:pPr>
-      <w:r>
-        <w:t>Length</w:t>
-      </w:r>
-    </w:p>
-    <w:p>
-      <w:pPr>
-        <w:pStyle w:val="ListParagraph"/>
-        <w:numPr>
-          <w:ilvl w:val="1"/>
-          <w:numId w:val="4"/>
-        </w:numPr>
-      </w:pPr>
-      <w:r>
-        <w:t>Quality</w:t>
-      </w:r>
-    </w:p>
-    <w:p>
-      <w:pPr>
-        <w:pStyle w:val="ListParagraph"/>
-        <w:numPr>
-          <w:ilvl w:val="0"/>
-          <w:numId w:val="4"/>
-        </w:numPr>
-      </w:pPr>
-      <w:r>
-        <w:t>Diet</w:t>
-      </w:r>
-    </w:p>
-    <w:p>
-      <w:pPr>
-        <w:pStyle w:val="ListParagraph"/>
-        <w:numPr>
-          <w:ilvl w:val="1"/>
-          <w:numId w:val="4"/>
-        </w:numPr>
-        <w:rPr>
-          <w:lang w:val="fr-FR"/>
-        </w:rPr>
-      </w:pPr>
-      <w:r>
-        <w:rPr>
-          <w:lang w:val="fr-FR"/>
-        </w:rPr>
-        <w:t>Nutritional Units (calories, carbs, protein, etc</w:t>
-      </w:r>
-      <w:r>
-        <w:rPr>
-          <w:lang w:val="fr-FR"/>
-        </w:rPr>
-        <w:t>.</w:t>
-      </w:r>
-      <w:r>
-        <w:rPr>
-          <w:lang w:val="fr-FR"/>
-        </w:rPr>
-        <w:t>)</w:t>
-      </w:r>
-    </w:p>
-    <w:p>
-      <w:pPr>
-        <w:pStyle w:val="ListParagraph"/>
-        <w:numPr>
-          <w:ilvl w:val="1"/>
-          <w:numId w:val="4"/>
-        </w:numPr>
-      </w:pPr>
-      <w:r>
-        <w:t>Actual Items</w:t>
-      </w:r>
-    </w:p>
-    <w:p>
-      <w:pPr>
-        <w:pStyle w:val="ListParagraph"/>
-        <w:numPr>
-          <w:ilvl w:val="1"/>
-          <w:numId w:val="4"/>
-        </w:numPr>
-      </w:pPr>
-      <w:r>
-        <w:t>Ingredients (Caffeine, sucrose, etc</w:t>
-      </w:r>
-      <w:r>
-        <w:t>.</w:t>
-      </w:r>
-      <w:r>
-        <w:t>)</w:t>
-      </w:r>
-    </w:p>
-    <w:p>
-      <w:pPr>
-        <w:pStyle w:val="ListParagraph"/>
-        <w:numPr>
-          <w:ilvl w:val="1"/>
-          <w:numId w:val="4"/>
-        </w:numPr>
-      </w:pPr>
-      <w:r>
-        <w:t>Drink</w:t>
-      </w:r>
-    </w:p>
-    <w:p>
-      <w:pPr>
-        <w:pStyle w:val="ListParagraph"/>
-        <w:numPr>
-          <w:ilvl w:val="2"/>
-          <w:numId w:val="4"/>
-        </w:numPr>
-      </w:pPr>
-      <w:r>
-        <w:t>Alcoholic</w:t>
-      </w:r>
-    </w:p>
-    <w:p>
-      <w:pPr>
-        <w:pStyle w:val="ListParagraph"/>
-        <w:numPr>
-          <w:ilvl w:val="3"/>
-          <w:numId w:val="4"/>
-        </w:numPr>
-      </w:pPr>
-      <w:r>
-        <w:t>Units</w:t>
-      </w:r>
-    </w:p>
-    <w:p>
-      <w:pPr>
-        <w:pStyle w:val="ListParagraph"/>
-        <w:numPr>
-          <w:ilvl w:val="3"/>
-          <w:numId w:val="4"/>
-        </w:numPr>
-      </w:pPr>
-      <w:r>
-        <w:t>Actual Items</w:t>
-      </w:r>
-    </w:p>
-    <w:p>
-      <w:pPr>
-        <w:pStyle w:val="ListParagraph"/>
-        <w:numPr>
-          <w:ilvl w:val="2"/>
-          <w:numId w:val="4"/>
-        </w:numPr>
-      </w:pPr>
-      <w:r>
-        <w:t>Non-Alcoholic (same as foodstuffs)</w:t>
-      </w:r>
-    </w:p>
-    <w:p>
-      <w:pPr>
-        <w:pStyle w:val="ListParagraph"/>
-        <w:numPr>
-          <w:ilvl w:val="1"/>
-          <w:numId w:val="4"/>
-        </w:numPr>
-      </w:pPr>
-      <w:r>
-        <w:t>Smoking</w:t>
-      </w:r>
-    </w:p>
-    <w:p>
-      <w:pPr>
-        <w:pStyle w:val="ListParagraph"/>
-        <w:numPr>
-          <w:ilvl w:val="2"/>
-          <w:numId w:val="4"/>
-        </w:numPr>
-      </w:pPr>
-      <w:r>
-        <w:t>Based on brand</w:t>
-      </w:r>
-    </w:p>
-    <w:p>
-      <w:pPr>
-        <w:pStyle w:val="ListParagraph"/>
-        <w:numPr>
-          <w:ilvl w:val="2"/>
-          <w:numId w:val="4"/>
-        </w:numPr>
-      </w:pPr>
-      <w:r>
-        <w:t>With nicotine/tar amounts</w:t>
-      </w:r>
-    </w:p>
-    <w:p>
-      <w:pPr>
-        <w:pStyle w:val="ListParagraph"/>
-        <w:numPr>
-          <w:ilvl w:val="0"/>
-          <w:numId w:val="4"/>
-        </w:numPr>
-      </w:pPr>
-      <w:r>
-        <w:t>Mood</w:t>
-      </w:r>
-    </w:p>
-    <w:p>
-      <w:pPr>
-        <w:pStyle w:val="ListParagraph"/>
-        <w:numPr>
-          <w:ilvl w:val="0"/>
-          <w:numId w:val="4"/>
-        </w:numPr>
-      </w:pPr>
-      <w:r>
-        <w:t>General Events (e.g. Su</w:t>
-      </w:r>
-      <w:r>
-        <w:t>r</w:t>
-      </w:r>
-      <w:r>
-        <w:t>g</w:t>
-      </w:r>
-      <w:r>
-        <w:t>e</w:t>
+      <w:r>
+        <w:t xml:space="preserve"> </w:t>
+      </w:r>
+      <w:r>
+        <w:rPr>
+          <w:rFonts w:ascii="MS Gothic" w:eastAsia="MS Gothic" w:hAnsi="MS Gothic" w:cs="MS Gothic" w:hint="eastAsia"/>
+          <w:color w:val="444444"/>
+          <w:shd w:val="clear" w:color="auto" w:fill="FFFFFF"/>
+        </w:rPr>
+        <w:t>✓</w:t>
       </w:r>
       <w:bookmarkStart w:id="0" w:name="_GoBack"/>
       <w:bookmarkEnd w:id="0"/>
+    </w:p>
+    <w:p>
+      <w:pPr>
+        <w:pStyle w:val="ListParagraph"/>
+        <w:numPr>
+          <w:ilvl w:val="1"/>
+          <w:numId w:val="4"/>
+        </w:numPr>
+      </w:pPr>
+      <w:r>
+        <w:t>Length</w:t>
+      </w:r>
+    </w:p>
+    <w:p>
+      <w:pPr>
+        <w:pStyle w:val="ListParagraph"/>
+        <w:numPr>
+          <w:ilvl w:val="1"/>
+          <w:numId w:val="4"/>
+        </w:numPr>
+      </w:pPr>
+      <w:r>
+        <w:t>Quality</w:t>
+      </w:r>
+    </w:p>
+    <w:p>
+      <w:pPr>
+        <w:pStyle w:val="ListParagraph"/>
+        <w:numPr>
+          <w:ilvl w:val="0"/>
+          <w:numId w:val="4"/>
+        </w:numPr>
+      </w:pPr>
+      <w:r>
+        <w:t>Diet</w:t>
+      </w:r>
+    </w:p>
+    <w:p>
+      <w:pPr>
+        <w:pStyle w:val="ListParagraph"/>
+        <w:numPr>
+          <w:ilvl w:val="1"/>
+          <w:numId w:val="4"/>
+        </w:numPr>
+        <w:rPr>
+          <w:lang w:val="fr-FR"/>
+        </w:rPr>
+      </w:pPr>
+      <w:proofErr w:type="spellStart"/>
+      <w:r>
+        <w:rPr>
+          <w:lang w:val="fr-FR"/>
+        </w:rPr>
+        <w:t>Nutritional</w:t>
+      </w:r>
+      <w:proofErr w:type="spellEnd"/>
+      <w:r>
+        <w:rPr>
+          <w:lang w:val="fr-FR"/>
+        </w:rPr>
+        <w:t xml:space="preserve"> </w:t>
+      </w:r>
+      <w:proofErr w:type="spellStart"/>
+      <w:r>
+        <w:rPr>
+          <w:lang w:val="fr-FR"/>
+        </w:rPr>
+        <w:t>Units</w:t>
+      </w:r>
+      <w:proofErr w:type="spellEnd"/>
+      <w:r>
+        <w:rPr>
+          <w:lang w:val="fr-FR"/>
+        </w:rPr>
+        <w:t xml:space="preserve"> (calories, </w:t>
+      </w:r>
+      <w:proofErr w:type="spellStart"/>
+      <w:r>
+        <w:rPr>
+          <w:lang w:val="fr-FR"/>
+        </w:rPr>
+        <w:t>carbs</w:t>
+      </w:r>
+      <w:proofErr w:type="spellEnd"/>
+      <w:r>
+        <w:rPr>
+          <w:lang w:val="fr-FR"/>
+        </w:rPr>
+        <w:t xml:space="preserve">, </w:t>
+      </w:r>
+      <w:proofErr w:type="spellStart"/>
+      <w:r>
+        <w:rPr>
+          <w:lang w:val="fr-FR"/>
+        </w:rPr>
+        <w:t>protein</w:t>
+      </w:r>
+      <w:proofErr w:type="spellEnd"/>
+      <w:r>
+        <w:rPr>
+          <w:lang w:val="fr-FR"/>
+        </w:rPr>
+        <w:t>, etc</w:t>
+      </w:r>
+      <w:r>
+        <w:rPr>
+          <w:lang w:val="fr-FR"/>
+        </w:rPr>
+        <w:t>.</w:t>
+      </w:r>
+      <w:r>
+        <w:rPr>
+          <w:lang w:val="fr-FR"/>
+        </w:rPr>
+        <w:t>)</w:t>
+      </w:r>
+    </w:p>
+    <w:p>
+      <w:pPr>
+        <w:pStyle w:val="ListParagraph"/>
+        <w:numPr>
+          <w:ilvl w:val="1"/>
+          <w:numId w:val="4"/>
+        </w:numPr>
+      </w:pPr>
+      <w:r>
+        <w:t>Actual Items</w:t>
+      </w:r>
+    </w:p>
+    <w:p>
+      <w:pPr>
+        <w:pStyle w:val="ListParagraph"/>
+        <w:numPr>
+          <w:ilvl w:val="1"/>
+          <w:numId w:val="4"/>
+        </w:numPr>
+      </w:pPr>
+      <w:r>
+        <w:t>Ingredients (Caffeine, sucrose, etc</w:t>
+      </w:r>
+      <w:r>
+        <w:t>.</w:t>
+      </w:r>
+      <w:r>
+        <w:t>)</w:t>
+      </w:r>
+    </w:p>
+    <w:p>
+      <w:pPr>
+        <w:pStyle w:val="ListParagraph"/>
+        <w:numPr>
+          <w:ilvl w:val="1"/>
+          <w:numId w:val="4"/>
+        </w:numPr>
+      </w:pPr>
+      <w:r>
+        <w:t>Drink</w:t>
+      </w:r>
+    </w:p>
+    <w:p>
+      <w:pPr>
+        <w:pStyle w:val="ListParagraph"/>
+        <w:numPr>
+          <w:ilvl w:val="2"/>
+          <w:numId w:val="4"/>
+        </w:numPr>
+      </w:pPr>
+      <w:r>
+        <w:t>Alcoholic</w:t>
+      </w:r>
+    </w:p>
+    <w:p>
+      <w:pPr>
+        <w:pStyle w:val="ListParagraph"/>
+        <w:numPr>
+          <w:ilvl w:val="3"/>
+          <w:numId w:val="4"/>
+        </w:numPr>
+      </w:pPr>
+      <w:r>
+        <w:t>Units</w:t>
+      </w:r>
+    </w:p>
+    <w:p>
+      <w:pPr>
+        <w:pStyle w:val="ListParagraph"/>
+        <w:numPr>
+          <w:ilvl w:val="3"/>
+          <w:numId w:val="4"/>
+        </w:numPr>
+      </w:pPr>
+      <w:r>
+        <w:t>Actual Items</w:t>
+      </w:r>
+    </w:p>
+    <w:p>
+      <w:pPr>
+        <w:pStyle w:val="ListParagraph"/>
+        <w:numPr>
+          <w:ilvl w:val="2"/>
+          <w:numId w:val="4"/>
+        </w:numPr>
+      </w:pPr>
+      <w:r>
+        <w:t>Non-Alcoholic (same as foodstuffs)</w:t>
+      </w:r>
+    </w:p>
+    <w:p>
+      <w:pPr>
+        <w:pStyle w:val="ListParagraph"/>
+        <w:numPr>
+          <w:ilvl w:val="1"/>
+          <w:numId w:val="4"/>
+        </w:numPr>
+      </w:pPr>
+      <w:r>
+        <w:t>Smoking</w:t>
+      </w:r>
+    </w:p>
+    <w:p>
+      <w:pPr>
+        <w:pStyle w:val="ListParagraph"/>
+        <w:numPr>
+          <w:ilvl w:val="2"/>
+          <w:numId w:val="4"/>
+        </w:numPr>
+      </w:pPr>
+      <w:r>
+        <w:t>Based on brand</w:t>
+      </w:r>
+    </w:p>
+    <w:p>
+      <w:pPr>
+        <w:pStyle w:val="ListParagraph"/>
+        <w:numPr>
+          <w:ilvl w:val="2"/>
+          <w:numId w:val="4"/>
+        </w:numPr>
+      </w:pPr>
+      <w:r>
+        <w:t>With nicotine/tar amounts</w:t>
+      </w:r>
+    </w:p>
+    <w:p>
+      <w:pPr>
+        <w:pStyle w:val="ListParagraph"/>
+        <w:numPr>
+          <w:ilvl w:val="0"/>
+          <w:numId w:val="4"/>
+        </w:numPr>
+      </w:pPr>
+      <w:r>
+        <w:t>Mood</w:t>
+      </w:r>
+      <w:r>
+        <w:t xml:space="preserve"> </w:t>
+      </w:r>
+      <w:r>
+        <w:rPr>
+          <w:rFonts w:ascii="MS Gothic" w:eastAsia="MS Gothic" w:hAnsi="MS Gothic" w:cs="MS Gothic" w:hint="eastAsia"/>
+          <w:color w:val="444444"/>
+          <w:shd w:val="clear" w:color="auto" w:fill="FFFFFF"/>
+        </w:rPr>
+        <w:t>✓</w:t>
+      </w:r>
+    </w:p>
+    <w:p>
+      <w:pPr>
+        <w:pStyle w:val="ListParagraph"/>
+        <w:numPr>
+          <w:ilvl w:val="0"/>
+          <w:numId w:val="4"/>
+        </w:numPr>
+      </w:pPr>
+      <w:r>
+        <w:t>General Events (e.g. Su</w:t>
+      </w:r>
+      <w:r>
+        <w:t>r</w:t>
+      </w:r>
+      <w:r>
+        <w:t>g</w:t>
+      </w:r>
+      <w:r>
+        <w:t>e</w:t>
+      </w:r>
       <w:r>
         <w:t>ry, Broken bone, new job, etc</w:t>
       </w:r>
@@ -1837,7 +2010,7 @@
   <a:extraClrSchemeLst/>
   <a:extLst>
     <a:ext uri="{05A4C25C-085E-4340-85A3-A5531E510DB2}">
-      <thm15:themeFamily xmlns:thm15="http://schemas.microsoft.com/office/thememl/2012/main" xmlns="" name="Office Theme" id="{62F939B6-93AF-4DB8-9C6B-D6C7DFDC589F}" vid="{4A3C46E8-61CC-4603-A589-7422A47A8E4A}"/>
+      <thm15:themeFamily xmlns="" xmlns:thm15="http://schemas.microsoft.com/office/thememl/2012/main" name="Office Theme" id="{62F939B6-93AF-4DB8-9C6B-D6C7DFDC589F}" vid="{4A3C46E8-61CC-4603-A589-7422A47A8E4A}"/>
     </a:ext>
   </a:extLst>
 </a:theme>

</xml_diff>